<commit_message>
changes to assignment 1 question 1b - excluded a few features
</commit_message>
<xml_diff>
--- a/assignment_1/assignment1.docx
+++ b/assignment_1/assignment1.docx
@@ -146,19 +146,25 @@
     <w:p>
       <w:pPr>
         <w:rPr>
-          <w:lang w:val="en-US"/>
-        </w:rPr>
-      </w:pPr>
-      <w:r>
-        <w:rPr>
+          <w:b/>
+          <w:bCs/>
+          <w:u w:val="single"/>
+          <w:lang w:val="en-US"/>
+        </w:rPr>
+      </w:pPr>
+      <w:r>
+        <w:rPr>
+          <w:b/>
+          <w:bCs/>
           <w:noProof/>
+          <w:u w:val="single"/>
           <w:lang w:val="en-US"/>
         </w:rPr>
         <w:drawing>
-          <wp:inline distT="0" distB="0" distL="0" distR="0" wp14:anchorId="32C50D6F" wp14:editId="606473B6">
-            <wp:extent cx="2476500" cy="2349500"/>
-            <wp:effectExtent l="0" t="0" r="0" b="0"/>
-            <wp:docPr id="1551993205" name="Picture 2" descr="A screenshot of a computer screen&#10;&#10;Description automatically generated"/>
+          <wp:inline distT="0" distB="0" distL="0" distR="0" wp14:anchorId="4C50DF23" wp14:editId="6A627868">
+            <wp:extent cx="3530379" cy="2250219"/>
+            <wp:effectExtent l="0" t="0" r="635" b="0"/>
+            <wp:docPr id="352648077" name="Picture 1" descr="A black background with white text&#10;&#10;Description automatically generated"/>
             <wp:cNvGraphicFramePr>
               <a:graphicFrameLocks xmlns:a="http://schemas.openxmlformats.org/drawingml/2006/main" noChangeAspect="1"/>
             </wp:cNvGraphicFramePr>
@@ -166,11 +172,11 @@
               <a:graphicData uri="http://schemas.openxmlformats.org/drawingml/2006/picture">
                 <pic:pic xmlns:pic="http://schemas.openxmlformats.org/drawingml/2006/picture">
                   <pic:nvPicPr>
-                    <pic:cNvPr id="1551993205" name="Picture 2" descr="A screenshot of a computer screen&#10;&#10;Description automatically generated"/>
+                    <pic:cNvPr id="352648077" name="Picture 1" descr="A black background with white text&#10;&#10;Description automatically generated"/>
                     <pic:cNvPicPr/>
                   </pic:nvPicPr>
                   <pic:blipFill>
-                    <a:blip r:embed="rId8">
+                    <a:blip r:embed="rId8" cstate="print">
                       <a:extLst>
                         <a:ext uri="{28A0092B-C50C-407E-A947-70E740481C1C}">
                           <a14:useLocalDpi xmlns:a14="http://schemas.microsoft.com/office/drawing/2010/main" val="0"/>
@@ -184,7 +190,7 @@
                   <pic:spPr>
                     <a:xfrm>
                       <a:off x="0" y="0"/>
-                      <a:ext cx="2476500" cy="2349500"/>
+                      <a:ext cx="3566781" cy="2273421"/>
                     </a:xfrm>
                     <a:prstGeom prst="rect">
                       <a:avLst/>
@@ -3326,6 +3332,7 @@
   <w:style w:type="character" w:default="1" w:styleId="DefaultParagraphFont">
     <w:name w:val="Default Paragraph Font"/>
     <w:uiPriority w:val="1"/>
+    <w:semiHidden/>
     <w:unhideWhenUsed/>
   </w:style>
   <w:style w:type="table" w:default="1" w:styleId="TableNormal">

</xml_diff>